<commit_message>
Finished the write up document.
</commit_message>
<xml_diff>
--- a/CS1632_Project2/Deliverable02.docx
+++ b/CS1632_Project2/Deliverable02.docx
@@ -96,9 +96,6 @@
                 </w:rPr>
                 <w:alias w:val="Company"/>
                 <w:id w:val="-565190801"/>
-                <w:placeholder>
-                  <w:docPart w:val="6679AF7EE55145548FBDFED62E11BBA7"/>
-                </w:placeholder>
                 <w:dataBinding w:prefixMappings="xmlns:ns0='http://schemas.openxmlformats.org/officeDocument/2006/extended-properties'" w:xpath="/ns0:Properties[1]/ns0:Company[1]" w:storeItemID="{6668398D-A668-4E3E-A5EB-62B293D839F1}"/>
                 <w:text/>
               </w:sdtPr>
@@ -453,7 +450,39 @@
           <w:sz w:val="24"/>
           <w:szCs w:val="24"/>
         </w:rPr>
-        <w:t xml:space="preserve">nit and Mockito working was a hassle because of class paths being rather uncooperative. Also, my partner and I were utilizing different IDE’s which created problems of its own. The approach we took to the deliverable was to follow the guidelines from class and set each test up so that it failed first, then to write the test so it would pass. The most challenging aspect of this deliverable was the Mock doubles and method stubbing. We created the program with little interdependence so finding places to create mocks </w:t>
+        <w:t xml:space="preserve">nit and </w:t>
+      </w:r>
+      <w:proofErr w:type="spellStart"/>
+      <w:r>
+        <w:rPr>
+          <w:sz w:val="24"/>
+          <w:szCs w:val="24"/>
+        </w:rPr>
+        <w:t>Mockito</w:t>
+      </w:r>
+      <w:proofErr w:type="spellEnd"/>
+      <w:r>
+        <w:rPr>
+          <w:sz w:val="24"/>
+          <w:szCs w:val="24"/>
+        </w:rPr>
+        <w:t xml:space="preserve"> working was a hassle because of class paths being rather uncooperative. </w:t>
+      </w:r>
+      <w:proofErr w:type="gramStart"/>
+      <w:r>
+        <w:rPr>
+          <w:sz w:val="24"/>
+          <w:szCs w:val="24"/>
+        </w:rPr>
+        <w:t>Also</w:t>
+      </w:r>
+      <w:proofErr w:type="gramEnd"/>
+      <w:r>
+        <w:rPr>
+          <w:sz w:val="24"/>
+          <w:szCs w:val="24"/>
+        </w:rPr>
+        <w:t xml:space="preserve">, my partner and I were utilizing different IDE’s which created problems of its own. The approach we took to the deliverable was to follow the guidelines from class and set each test up so that it failed first, then to write the test so it would pass. The most challenging aspect of this deliverable was the Mock doubles and method stubbing. We created the program with little interdependence so finding places to create mocks </w:t>
       </w:r>
       <w:r>
         <w:rPr>
@@ -600,7 +629,15 @@
           <w:sz w:val="24"/>
           <w:szCs w:val="24"/>
         </w:rPr>
-        <w:t xml:space="preserve"> The program either works as expected or there is a very noticeable bug in the code (no hidden or missing operations statements, no “off-by-one” errors to look for, no real edge or corner cases</w:t>
+        <w:t xml:space="preserve"> </w:t>
+      </w:r>
+      <w:proofErr w:type="gramStart"/>
+      <w:r>
+        <w:rPr>
+          <w:sz w:val="24"/>
+          <w:szCs w:val="24"/>
+        </w:rPr>
+        <w:t>The program either works as expected or there is a very noticeable bug in the code (no hidden or missing operations statements, no “off-by-one” errors to look for, no real edge or corner cases</w:t>
       </w:r>
       <w:r>
         <w:rPr>
@@ -609,14 +646,20 @@
         </w:rPr>
         <w:t>, no boundary values</w:t>
       </w:r>
-      <w:bookmarkStart w:id="0" w:name="_GoBack"/>
-      <w:bookmarkEnd w:id="0"/>
-      <w:r>
-        <w:rPr>
-          <w:sz w:val="24"/>
-          <w:szCs w:val="24"/>
-        </w:rPr>
-        <w:t>).</w:t>
+      <w:r>
+        <w:rPr>
+          <w:sz w:val="24"/>
+          <w:szCs w:val="24"/>
+        </w:rPr>
+        <w:t>)</w:t>
+      </w:r>
+      <w:proofErr w:type="gramEnd"/>
+      <w:r>
+        <w:rPr>
+          <w:sz w:val="24"/>
+          <w:szCs w:val="24"/>
+        </w:rPr>
+        <w:t>.</w:t>
       </w:r>
     </w:p>
     <w:p>
@@ -634,14 +677,46 @@
           <w:szCs w:val="24"/>
         </w:rPr>
         <w:tab/>
-        <w:t>To boot, we had many discussions about “What is Mockito? Where do we use it? When do we implement it?”</w:t>
-      </w:r>
-      <w:r>
-        <w:rPr>
-          <w:sz w:val="24"/>
-          <w:szCs w:val="24"/>
-        </w:rPr>
-        <w:t>. These talks</w:t>
+        <w:t xml:space="preserve">To boot, we had many discussions about “What is </w:t>
+      </w:r>
+      <w:proofErr w:type="spellStart"/>
+      <w:r>
+        <w:rPr>
+          <w:sz w:val="24"/>
+          <w:szCs w:val="24"/>
+        </w:rPr>
+        <w:t>Mockito</w:t>
+      </w:r>
+      <w:proofErr w:type="spellEnd"/>
+      <w:r>
+        <w:rPr>
+          <w:sz w:val="24"/>
+          <w:szCs w:val="24"/>
+        </w:rPr>
+        <w:t>? Where do we use it? When do we implement it?</w:t>
+      </w:r>
+      <w:proofErr w:type="gramStart"/>
+      <w:r>
+        <w:rPr>
+          <w:sz w:val="24"/>
+          <w:szCs w:val="24"/>
+        </w:rPr>
+        <w:t>”</w:t>
+      </w:r>
+      <w:r>
+        <w:rPr>
+          <w:sz w:val="24"/>
+          <w:szCs w:val="24"/>
+        </w:rPr>
+        <w:t>.</w:t>
+      </w:r>
+      <w:proofErr w:type="gramEnd"/>
+      <w:r>
+        <w:rPr>
+          <w:sz w:val="24"/>
+          <w:szCs w:val="24"/>
+        </w:rPr>
+        <w:t xml:space="preserve"> These talks</w:t>
       </w:r>
       <w:r>
         <w:rPr>
@@ -697,7 +772,23 @@
           <w:sz w:val="24"/>
           <w:szCs w:val="24"/>
         </w:rPr>
-        <w:t xml:space="preserve"> There is a newfound respect for creating tests within our code, not for the tediousness of it but for the security and faith of the product it creates.</w:t>
+        <w:t xml:space="preserve"> There is a newfound respect for creating tests within our code, not for the tediousness of it but for the security and faith of the </w:t>
+      </w:r>
+      <w:proofErr w:type="gramStart"/>
+      <w:r>
+        <w:rPr>
+          <w:sz w:val="24"/>
+          <w:szCs w:val="24"/>
+        </w:rPr>
+        <w:t>product</w:t>
+      </w:r>
+      <w:proofErr w:type="gramEnd"/>
+      <w:r>
+        <w:rPr>
+          <w:sz w:val="24"/>
+          <w:szCs w:val="24"/>
+        </w:rPr>
+        <w:t xml:space="preserve"> it creates.</w:t>
       </w:r>
     </w:p>
     <w:p>
@@ -827,7 +918,17 @@
           <w:szCs w:val="52"/>
         </w:rPr>
         <w:lastRenderedPageBreak/>
-        <w:t>CODE COVERAGE</w:t>
+        <w:t>COD</w:t>
+      </w:r>
+      <w:bookmarkStart w:id="0" w:name="_GoBack"/>
+      <w:bookmarkEnd w:id="0"/>
+      <w:r>
+        <w:rPr>
+          <w:rStyle w:val="Heading1Char"/>
+          <w:sz w:val="52"/>
+          <w:szCs w:val="52"/>
+        </w:rPr>
+        <w:t>E COVERAGE</w:t>
       </w:r>
     </w:p>
     <w:p>
@@ -851,10 +952,66 @@
           <w:szCs w:val="20"/>
         </w:rPr>
       </w:pPr>
+      <w:r>
+        <w:rPr>
+          <w:rFonts w:cs="Consolas"/>
+          <w:noProof/>
+          <w:sz w:val="20"/>
+          <w:szCs w:val="20"/>
+        </w:rPr>
+        <w:drawing>
+          <wp:inline distT="0" distB="0" distL="0" distR="0">
+            <wp:extent cx="5937250" cy="1854200"/>
+            <wp:effectExtent l="0" t="0" r="6350" b="0"/>
+            <wp:docPr id="3" name="Picture 3"/>
+            <wp:cNvGraphicFramePr>
+              <a:graphicFrameLocks xmlns:a="http://schemas.openxmlformats.org/drawingml/2006/main" noChangeAspect="1"/>
+            </wp:cNvGraphicFramePr>
+            <a:graphic xmlns:a="http://schemas.openxmlformats.org/drawingml/2006/main">
+              <a:graphicData uri="http://schemas.openxmlformats.org/drawingml/2006/picture">
+                <pic:pic xmlns:pic="http://schemas.openxmlformats.org/drawingml/2006/picture">
+                  <pic:nvPicPr>
+                    <pic:cNvPr id="0" name="Picture 6"/>
+                    <pic:cNvPicPr>
+                      <a:picLocks noChangeAspect="1" noChangeArrowheads="1"/>
+                    </pic:cNvPicPr>
+                  </pic:nvPicPr>
+                  <pic:blipFill>
+                    <a:blip r:embed="rId12">
+                      <a:extLst>
+                        <a:ext uri="{28A0092B-C50C-407E-A947-70E740481C1C}">
+                          <a14:useLocalDpi xmlns:a14="http://schemas.microsoft.com/office/drawing/2010/main" val="0"/>
+                        </a:ext>
+                      </a:extLst>
+                    </a:blip>
+                    <a:srcRect/>
+                    <a:stretch>
+                      <a:fillRect/>
+                    </a:stretch>
+                  </pic:blipFill>
+                  <pic:spPr bwMode="auto">
+                    <a:xfrm>
+                      <a:off x="0" y="0"/>
+                      <a:ext cx="5937250" cy="1854200"/>
+                    </a:xfrm>
+                    <a:prstGeom prst="rect">
+                      <a:avLst/>
+                    </a:prstGeom>
+                    <a:noFill/>
+                    <a:ln>
+                      <a:noFill/>
+                    </a:ln>
+                  </pic:spPr>
+                </pic:pic>
+              </a:graphicData>
+            </a:graphic>
+          </wp:inline>
+        </w:drawing>
+      </w:r>
     </w:p>
     <w:sectPr>
-      <w:headerReference w:type="default" r:id="rId12"/>
-      <w:footerReference w:type="default" r:id="rId13"/>
+      <w:headerReference w:type="default" r:id="rId13"/>
+      <w:footerReference w:type="default" r:id="rId14"/>
       <w:pgSz w:w="12240" w:h="15840"/>
       <w:pgMar w:top="1440" w:right="1440" w:bottom="1440" w:left="1440" w:header="720" w:footer="720" w:gutter="0"/>
       <w:pgNumType w:start="0"/>
@@ -1010,7 +1167,7 @@
                                       <w:sz w:val="32"/>
                                       <w:szCs w:val="32"/>
                                     </w:rPr>
-                                    <w:t>1</w:t>
+                                    <w:t>3</w:t>
                                   </w:r>
                                   <w:r>
                                     <w:rPr>
@@ -1076,7 +1233,7 @@
                                 <w:sz w:val="32"/>
                                 <w:szCs w:val="32"/>
                               </w:rPr>
-                              <w:t>1</w:t>
+                              <w:t>3</w:t>
                             </w:r>
                             <w:r>
                               <w:rPr>
@@ -2078,42 +2235,7 @@
 </file>
 
 <file path=word/glossary/document.xml><?xml version="1.0" encoding="utf-8"?>
-<w:glossaryDocument xmlns:wpc="http://schemas.microsoft.com/office/word/2010/wordprocessingCanvas" xmlns:mc="http://schemas.openxmlformats.org/markup-compatibility/2006" xmlns:o="urn:schemas-microsoft-com:office:office" xmlns:r="http://schemas.openxmlformats.org/officeDocument/2006/relationships" xmlns:m="http://schemas.openxmlformats.org/officeDocument/2006/math" xmlns:v="urn:schemas-microsoft-com:vml" xmlns:wp14="http://schemas.microsoft.com/office/word/2010/wordprocessingDrawing" xmlns:wp="http://schemas.openxmlformats.org/drawingml/2006/wordprocessingDrawing" xmlns:w10="urn:schemas-microsoft-com:office:word" xmlns:w="http://schemas.openxmlformats.org/wordprocessingml/2006/main" xmlns:w14="http://schemas.microsoft.com/office/word/2010/wordml" xmlns:wpg="http://schemas.microsoft.com/office/word/2010/wordprocessingGroup" xmlns:wpi="http://schemas.microsoft.com/office/word/2010/wordprocessingInk" xmlns:wne="http://schemas.microsoft.com/office/word/2006/wordml" xmlns:wps="http://schemas.microsoft.com/office/word/2010/wordprocessingShape" mc:Ignorable="w14 wp14">
-  <w:docParts>
-    <w:docPart>
-      <w:docPartPr>
-        <w:name w:val="A446B9EDCDB749E8B71EB52D7B3DC8DE"/>
-        <w:category>
-          <w:name w:val="General"/>
-          <w:gallery w:val="placeholder"/>
-        </w:category>
-        <w:types>
-          <w:type w:val="bbPlcHdr"/>
-        </w:types>
-        <w:behaviors>
-          <w:behavior w:val="content"/>
-        </w:behaviors>
-        <w:guid w:val="{CA174C65-DA0F-4721-BA57-18A8BA84DCC8}"/>
-      </w:docPartPr>
-      <w:docPartBody>
-        <w:p>
-          <w:pPr>
-            <w:pStyle w:val="A446B9EDCDB749E8B71EB52D7B3DC8DE"/>
-          </w:pPr>
-          <w:r>
-            <w:rPr>
-              <w:rFonts w:asciiTheme="majorHAnsi" w:eastAsiaTheme="majorEastAsia" w:hAnsiTheme="majorHAnsi" w:cstheme="majorBidi"/>
-              <w:color w:val="4F81BD" w:themeColor="accent1"/>
-              <w:sz w:val="80"/>
-              <w:szCs w:val="80"/>
-            </w:rPr>
-            <w:t>[Type the document title]</w:t>
-          </w:r>
-        </w:p>
-      </w:docPartBody>
-    </w:docPart>
-  </w:docParts>
-</w:glossaryDocument>
+<w:glossaryDocument xmlns:wpc="http://schemas.microsoft.com/office/word/2010/wordprocessingCanvas" xmlns:mc="http://schemas.openxmlformats.org/markup-compatibility/2006" xmlns:o="urn:schemas-microsoft-com:office:office" xmlns:r="http://schemas.openxmlformats.org/officeDocument/2006/relationships" xmlns:m="http://schemas.openxmlformats.org/officeDocument/2006/math" xmlns:v="urn:schemas-microsoft-com:vml" xmlns:wp14="http://schemas.microsoft.com/office/word/2010/wordprocessingDrawing" xmlns:wp="http://schemas.openxmlformats.org/drawingml/2006/wordprocessingDrawing" xmlns:w10="urn:schemas-microsoft-com:office:word" xmlns:w="http://schemas.openxmlformats.org/wordprocessingml/2006/main" xmlns:w14="http://schemas.microsoft.com/office/word/2010/wordml" xmlns:wpg="http://schemas.microsoft.com/office/word/2010/wordprocessingGroup" xmlns:wpi="http://schemas.microsoft.com/office/word/2010/wordprocessingInk" xmlns:wne="http://schemas.microsoft.com/office/word/2006/wordml" xmlns:wps="http://schemas.microsoft.com/office/word/2010/wordprocessingShape" mc:Ignorable="w14 wp14"/>
 </file>
 
 <file path=word/glossary/fontTable.xml><?xml version="1.0" encoding="utf-8"?>
@@ -2150,9 +2272,8 @@
     <w:panose1 w:val="020B0604030504040204"/>
     <w:charset w:val="00"/>
     <w:family w:val="swiss"/>
-    <w:notTrueType/>
     <w:pitch w:val="variable"/>
-    <w:sig w:usb0="00000003" w:usb1="00000000" w:usb2="00000000" w:usb3="00000000" w:csb0="00000001" w:csb1="00000000"/>
+    <w:sig w:usb0="E1002EFF" w:usb1="C000605B" w:usb2="00000029" w:usb3="00000000" w:csb0="000101FF" w:csb1="00000000"/>
   </w:font>
   <w:font w:name="Lucida Sans">
     <w:panose1 w:val="020B0602030504020204"/>
@@ -2201,6 +2322,7 @@
     <w:rsid w:val="00933CD3"/>
     <w:rsid w:val="00994485"/>
     <w:rsid w:val="009D2A9E"/>
+    <w:rsid w:val="00A07089"/>
     <w:rsid w:val="00B73956"/>
     <w:rsid w:val="00F0775A"/>
   </w:rsids>
@@ -3008,7 +3130,7 @@
 </file>
 
 <file path=customXml/itemProps2.xml><?xml version="1.0" encoding="utf-8"?>
-<ds:datastoreItem xmlns:ds="http://schemas.openxmlformats.org/officeDocument/2006/customXml" ds:itemID="{D49A5192-87CE-4180-ACFF-9C2CE0458123}">
+<ds:datastoreItem xmlns:ds="http://schemas.openxmlformats.org/officeDocument/2006/customXml" ds:itemID="{0D96472C-80FB-4978-BC34-1B4345FD4461}">
   <ds:schemaRefs>
     <ds:schemaRef ds:uri="http://schemas.openxmlformats.org/officeDocument/2006/bibliography"/>
   </ds:schemaRefs>

</xml_diff>